<commit_message>
f_mul and docx done!
</commit_message>
<xml_diff>
--- a/U-389/Урок-389.docx
+++ b/U-389/Урок-389.docx
@@ -79,10 +79,17 @@
         <w:pStyle w:val="Normal"/>
         <w:bidi w:val="0"/>
         <w:jc w:val="both"/>
-        <w:rPr/>
-      </w:pPr>
-      <w:r>
-        <w:rPr/>
+        <w:rPr>
+          <w:color w:val="auto"/>
+          <w:highlight w:val="none"/>
+          <w:shd w:fill="auto" w:val="clear"/>
+        </w:rPr>
+      </w:pPr>
+      <w:r>
+        <w:rPr>
+          <w:color w:val="000000"/>
+          <w:shd w:fill="auto" w:val="clear"/>
+        </w:rPr>
       </w:r>
     </w:p>
     <w:p>
@@ -90,10 +97,723 @@
         <w:pStyle w:val="Normal"/>
         <w:bidi w:val="0"/>
         <w:jc w:val="both"/>
-        <w:rPr/>
-      </w:pPr>
-      <w:r>
-        <w:rPr/>
+        <w:rPr>
+          <w:rFonts w:ascii="Droid Sans Mono;monospace;monospace" w:hAnsi="Droid Sans Mono;monospace;monospace"/>
+          <w:b w:val="false"/>
+          <w:color w:val="auto"/>
+          <w:sz w:val="21"/>
+          <w:highlight w:val="none"/>
+          <w:shd w:fill="auto" w:val="clear"/>
+        </w:rPr>
+      </w:pPr>
+      <w:r>
+        <w:rPr>
+          <w:rFonts w:ascii="Droid Sans Mono;monospace;monospace" w:hAnsi="Droid Sans Mono;monospace;monospace"/>
+          <w:b w:val="false"/>
+          <w:color w:val="000000"/>
+          <w:sz w:val="21"/>
+          <w:shd w:fill="auto" w:val="clear"/>
+        </w:rPr>
+        <w:t>#include &lt;iostream&gt;</w:t>
+      </w:r>
+    </w:p>
+    <w:p>
+      <w:pPr>
+        <w:pStyle w:val="Normal"/>
+        <w:bidi w:val="0"/>
+        <w:spacing w:lineRule="atLeast" w:line="285"/>
+        <w:jc w:val="start"/>
+        <w:rPr>
+          <w:color w:val="auto"/>
+          <w:highlight w:val="none"/>
+          <w:shd w:fill="auto" w:val="clear"/>
+        </w:rPr>
+      </w:pPr>
+      <w:r>
+        <w:rPr>
+          <w:color w:val="000000"/>
+          <w:shd w:fill="auto" w:val="clear"/>
+        </w:rPr>
+      </w:r>
+    </w:p>
+    <w:p>
+      <w:pPr>
+        <w:pStyle w:val="Normal"/>
+        <w:bidi w:val="0"/>
+        <w:spacing w:lineRule="atLeast" w:line="285"/>
+        <w:ind w:hanging="0" w:start="0" w:end="0"/>
+        <w:jc w:val="start"/>
+        <w:rPr>
+          <w:rFonts w:ascii="Droid Sans Mono;monospace;monospace" w:hAnsi="Droid Sans Mono;monospace;monospace"/>
+          <w:b w:val="false"/>
+          <w:color w:val="auto"/>
+          <w:sz w:val="21"/>
+          <w:highlight w:val="none"/>
+          <w:shd w:fill="auto" w:val="clear"/>
+        </w:rPr>
+      </w:pPr>
+      <w:r>
+        <w:rPr>
+          <w:rFonts w:ascii="Droid Sans Mono;monospace;monospace" w:hAnsi="Droid Sans Mono;monospace;monospace"/>
+          <w:b w:val="false"/>
+          <w:color w:val="000000"/>
+          <w:sz w:val="21"/>
+          <w:shd w:fill="auto" w:val="clear"/>
+        </w:rPr>
+        <w:t>using namespace std;</w:t>
+      </w:r>
+    </w:p>
+    <w:p>
+      <w:pPr>
+        <w:pStyle w:val="Normal"/>
+        <w:bidi w:val="0"/>
+        <w:spacing w:lineRule="atLeast" w:line="285"/>
+        <w:jc w:val="start"/>
+        <w:rPr>
+          <w:color w:val="auto"/>
+          <w:highlight w:val="none"/>
+          <w:shd w:fill="auto" w:val="clear"/>
+        </w:rPr>
+      </w:pPr>
+      <w:r>
+        <w:rPr>
+          <w:color w:val="000000"/>
+          <w:shd w:fill="auto" w:val="clear"/>
+        </w:rPr>
+      </w:r>
+    </w:p>
+    <w:p>
+      <w:pPr>
+        <w:pStyle w:val="Normal"/>
+        <w:bidi w:val="0"/>
+        <w:spacing w:lineRule="atLeast" w:line="285"/>
+        <w:ind w:hanging="0" w:start="0" w:end="0"/>
+        <w:jc w:val="start"/>
+        <w:rPr>
+          <w:rFonts w:ascii="Droid Sans Mono;monospace;monospace" w:hAnsi="Droid Sans Mono;monospace;monospace"/>
+          <w:b w:val="false"/>
+          <w:color w:val="auto"/>
+          <w:sz w:val="21"/>
+          <w:highlight w:val="none"/>
+          <w:shd w:fill="auto" w:val="clear"/>
+        </w:rPr>
+      </w:pPr>
+      <w:r>
+        <w:rPr>
+          <w:rFonts w:ascii="Droid Sans Mono;monospace;monospace" w:hAnsi="Droid Sans Mono;monospace;monospace"/>
+          <w:b w:val="false"/>
+          <w:color w:val="000000"/>
+          <w:sz w:val="21"/>
+          <w:shd w:fill="auto" w:val="clear"/>
+        </w:rPr>
+        <w:t>template &lt;typename T1, typename T2&gt;</w:t>
+      </w:r>
+    </w:p>
+    <w:p>
+      <w:pPr>
+        <w:pStyle w:val="Normal"/>
+        <w:bidi w:val="0"/>
+        <w:spacing w:lineRule="atLeast" w:line="285"/>
+        <w:jc w:val="start"/>
+        <w:rPr>
+          <w:color w:val="auto"/>
+          <w:highlight w:val="none"/>
+          <w:shd w:fill="auto" w:val="clear"/>
+        </w:rPr>
+      </w:pPr>
+      <w:r>
+        <w:rPr>
+          <w:color w:val="000000"/>
+          <w:shd w:fill="auto" w:val="clear"/>
+        </w:rPr>
+      </w:r>
+    </w:p>
+    <w:p>
+      <w:pPr>
+        <w:pStyle w:val="Normal"/>
+        <w:bidi w:val="0"/>
+        <w:spacing w:lineRule="atLeast" w:line="285"/>
+        <w:ind w:hanging="0" w:start="0" w:end="0"/>
+        <w:jc w:val="start"/>
+        <w:rPr>
+          <w:rFonts w:ascii="Droid Sans Mono;monospace;monospace" w:hAnsi="Droid Sans Mono;monospace;monospace"/>
+          <w:b w:val="false"/>
+          <w:color w:val="auto"/>
+          <w:sz w:val="21"/>
+          <w:highlight w:val="none"/>
+          <w:shd w:fill="auto" w:val="clear"/>
+        </w:rPr>
+      </w:pPr>
+      <w:r>
+        <w:rPr>
+          <w:rFonts w:ascii="Droid Sans Mono;monospace;monospace" w:hAnsi="Droid Sans Mono;monospace;monospace"/>
+          <w:b w:val="false"/>
+          <w:color w:val="000000"/>
+          <w:sz w:val="21"/>
+          <w:shd w:fill="auto" w:val="clear"/>
+        </w:rPr>
+        <w:t>double f_mul(T1 x, T2 y)</w:t>
+      </w:r>
+    </w:p>
+    <w:p>
+      <w:pPr>
+        <w:pStyle w:val="Normal"/>
+        <w:bidi w:val="0"/>
+        <w:spacing w:lineRule="atLeast" w:line="285"/>
+        <w:ind w:hanging="0" w:start="0" w:end="0"/>
+        <w:jc w:val="start"/>
+        <w:rPr>
+          <w:rFonts w:ascii="Droid Sans Mono;monospace;monospace" w:hAnsi="Droid Sans Mono;monospace;monospace"/>
+          <w:b w:val="false"/>
+          <w:color w:val="auto"/>
+          <w:sz w:val="21"/>
+          <w:highlight w:val="none"/>
+          <w:shd w:fill="auto" w:val="clear"/>
+        </w:rPr>
+      </w:pPr>
+      <w:r>
+        <w:rPr>
+          <w:rFonts w:ascii="Droid Sans Mono;monospace;monospace" w:hAnsi="Droid Sans Mono;monospace;monospace"/>
+          <w:b w:val="false"/>
+          <w:color w:val="000000"/>
+          <w:sz w:val="21"/>
+          <w:shd w:fill="auto" w:val="clear"/>
+        </w:rPr>
+        <w:t>{</w:t>
+      </w:r>
+    </w:p>
+    <w:p>
+      <w:pPr>
+        <w:pStyle w:val="Normal"/>
+        <w:bidi w:val="0"/>
+        <w:spacing w:lineRule="atLeast" w:line="285"/>
+        <w:ind w:hanging="0" w:start="0" w:end="0"/>
+        <w:jc w:val="start"/>
+        <w:rPr>
+          <w:rFonts w:ascii="Droid Sans Mono;monospace;monospace" w:hAnsi="Droid Sans Mono;monospace;monospace"/>
+          <w:b w:val="false"/>
+          <w:color w:val="auto"/>
+          <w:sz w:val="21"/>
+          <w:highlight w:val="none"/>
+          <w:shd w:fill="auto" w:val="clear"/>
+        </w:rPr>
+      </w:pPr>
+      <w:r>
+        <w:rPr>
+          <w:rFonts w:ascii="Droid Sans Mono;monospace;monospace" w:hAnsi="Droid Sans Mono;monospace;monospace"/>
+          <w:b w:val="false"/>
+          <w:color w:val="000000"/>
+          <w:sz w:val="21"/>
+          <w:shd w:fill="auto" w:val="clear"/>
+        </w:rPr>
+        <w:t>return x * y;</w:t>
+      </w:r>
+    </w:p>
+    <w:p>
+      <w:pPr>
+        <w:pStyle w:val="Normal"/>
+        <w:bidi w:val="0"/>
+        <w:spacing w:lineRule="atLeast" w:line="285"/>
+        <w:ind w:hanging="0" w:start="0" w:end="0"/>
+        <w:jc w:val="start"/>
+        <w:rPr>
+          <w:rFonts w:ascii="Droid Sans Mono;monospace;monospace" w:hAnsi="Droid Sans Mono;monospace;monospace"/>
+          <w:b w:val="false"/>
+          <w:color w:val="auto"/>
+          <w:sz w:val="21"/>
+          <w:highlight w:val="none"/>
+          <w:shd w:fill="auto" w:val="clear"/>
+        </w:rPr>
+      </w:pPr>
+      <w:r>
+        <w:rPr>
+          <w:rFonts w:ascii="Droid Sans Mono;monospace;monospace" w:hAnsi="Droid Sans Mono;monospace;monospace"/>
+          <w:b w:val="false"/>
+          <w:color w:val="000000"/>
+          <w:sz w:val="21"/>
+          <w:shd w:fill="auto" w:val="clear"/>
+        </w:rPr>
+        <w:t>}</w:t>
+      </w:r>
+    </w:p>
+    <w:p>
+      <w:pPr>
+        <w:pStyle w:val="Normal"/>
+        <w:bidi w:val="0"/>
+        <w:spacing w:lineRule="atLeast" w:line="285"/>
+        <w:jc w:val="start"/>
+        <w:rPr>
+          <w:color w:val="auto"/>
+          <w:highlight w:val="none"/>
+          <w:shd w:fill="auto" w:val="clear"/>
+        </w:rPr>
+      </w:pPr>
+      <w:r>
+        <w:rPr>
+          <w:color w:val="000000"/>
+          <w:shd w:fill="auto" w:val="clear"/>
+        </w:rPr>
+      </w:r>
+    </w:p>
+    <w:p>
+      <w:pPr>
+        <w:pStyle w:val="Normal"/>
+        <w:bidi w:val="0"/>
+        <w:spacing w:lineRule="atLeast" w:line="285"/>
+        <w:ind w:hanging="0" w:start="0" w:end="0"/>
+        <w:jc w:val="start"/>
+        <w:rPr>
+          <w:rFonts w:ascii="Droid Sans Mono;monospace;monospace" w:hAnsi="Droid Sans Mono;monospace;monospace"/>
+          <w:b w:val="false"/>
+          <w:color w:val="auto"/>
+          <w:sz w:val="21"/>
+          <w:highlight w:val="none"/>
+          <w:shd w:fill="auto" w:val="clear"/>
+        </w:rPr>
+      </w:pPr>
+      <w:r>
+        <w:rPr>
+          <w:rFonts w:ascii="Droid Sans Mono;monospace;monospace" w:hAnsi="Droid Sans Mono;monospace;monospace"/>
+          <w:b w:val="false"/>
+          <w:color w:val="000000"/>
+          <w:sz w:val="21"/>
+          <w:shd w:fill="auto" w:val="clear"/>
+        </w:rPr>
+        <w:t>int main()</w:t>
+      </w:r>
+    </w:p>
+    <w:p>
+      <w:pPr>
+        <w:pStyle w:val="Normal"/>
+        <w:bidi w:val="0"/>
+        <w:spacing w:lineRule="atLeast" w:line="285"/>
+        <w:ind w:hanging="0" w:start="0" w:end="0"/>
+        <w:jc w:val="start"/>
+        <w:rPr>
+          <w:rFonts w:ascii="Droid Sans Mono;monospace;monospace" w:hAnsi="Droid Sans Mono;monospace;monospace"/>
+          <w:b w:val="false"/>
+          <w:color w:val="auto"/>
+          <w:sz w:val="21"/>
+          <w:highlight w:val="none"/>
+          <w:shd w:fill="auto" w:val="clear"/>
+        </w:rPr>
+      </w:pPr>
+      <w:r>
+        <w:rPr>
+          <w:rFonts w:ascii="Droid Sans Mono;monospace;monospace" w:hAnsi="Droid Sans Mono;monospace;monospace"/>
+          <w:b w:val="false"/>
+          <w:color w:val="000000"/>
+          <w:sz w:val="21"/>
+          <w:shd w:fill="auto" w:val="clear"/>
+        </w:rPr>
+        <w:t>{</w:t>
+      </w:r>
+    </w:p>
+    <w:p>
+      <w:pPr>
+        <w:pStyle w:val="Normal"/>
+        <w:bidi w:val="0"/>
+        <w:spacing w:lineRule="atLeast" w:line="285"/>
+        <w:ind w:hanging="0" w:start="0" w:end="0"/>
+        <w:jc w:val="start"/>
+        <w:rPr>
+          <w:rFonts w:ascii="Droid Sans Mono;monospace;monospace" w:hAnsi="Droid Sans Mono;monospace;monospace"/>
+          <w:b w:val="false"/>
+          <w:color w:val="auto"/>
+          <w:sz w:val="21"/>
+          <w:highlight w:val="none"/>
+          <w:shd w:fill="auto" w:val="clear"/>
+        </w:rPr>
+      </w:pPr>
+      <w:r>
+        <w:rPr>
+          <w:rFonts w:ascii="Droid Sans Mono;monospace;monospace" w:hAnsi="Droid Sans Mono;monospace;monospace"/>
+          <w:b w:val="false"/>
+          <w:color w:val="000000"/>
+          <w:sz w:val="21"/>
+          <w:shd w:fill="auto" w:val="clear"/>
+        </w:rPr>
+        <w:t>int i_x = 3, i_y = 9;</w:t>
+      </w:r>
+    </w:p>
+    <w:p>
+      <w:pPr>
+        <w:pStyle w:val="Normal"/>
+        <w:bidi w:val="0"/>
+        <w:spacing w:lineRule="atLeast" w:line="285"/>
+        <w:ind w:hanging="0" w:start="0" w:end="0"/>
+        <w:jc w:val="start"/>
+        <w:rPr>
+          <w:rFonts w:ascii="Droid Sans Mono;monospace;monospace" w:hAnsi="Droid Sans Mono;monospace;monospace"/>
+          <w:b w:val="false"/>
+          <w:color w:val="auto"/>
+          <w:sz w:val="21"/>
+          <w:highlight w:val="none"/>
+          <w:shd w:fill="auto" w:val="clear"/>
+        </w:rPr>
+      </w:pPr>
+      <w:r>
+        <w:rPr>
+          <w:rFonts w:ascii="Droid Sans Mono;monospace;monospace" w:hAnsi="Droid Sans Mono;monospace;monospace"/>
+          <w:b w:val="false"/>
+          <w:color w:val="000000"/>
+          <w:sz w:val="21"/>
+          <w:shd w:fill="auto" w:val="clear"/>
+        </w:rPr>
+        <w:t>double d_x = 5.98765, d_y = 4.321;</w:t>
+      </w:r>
+    </w:p>
+    <w:p>
+      <w:pPr>
+        <w:pStyle w:val="Normal"/>
+        <w:bidi w:val="0"/>
+        <w:spacing w:lineRule="atLeast" w:line="285"/>
+        <w:ind w:hanging="0" w:start="0" w:end="0"/>
+        <w:jc w:val="start"/>
+        <w:rPr>
+          <w:rFonts w:ascii="Droid Sans Mono;monospace;monospace" w:hAnsi="Droid Sans Mono;monospace;monospace"/>
+          <w:b w:val="false"/>
+          <w:color w:val="auto"/>
+          <w:sz w:val="21"/>
+          <w:highlight w:val="none"/>
+          <w:shd w:fill="auto" w:val="clear"/>
+        </w:rPr>
+      </w:pPr>
+      <w:r>
+        <w:rPr>
+          <w:rFonts w:ascii="Droid Sans Mono;monospace;monospace" w:hAnsi="Droid Sans Mono;monospace;monospace"/>
+          <w:b w:val="false"/>
+          <w:color w:val="000000"/>
+          <w:sz w:val="21"/>
+          <w:shd w:fill="auto" w:val="clear"/>
+        </w:rPr>
+        <w:t>float f_x = 2.433f, f_y = 1.754f;</w:t>
+      </w:r>
+    </w:p>
+    <w:p>
+      <w:pPr>
+        <w:pStyle w:val="Normal"/>
+        <w:bidi w:val="0"/>
+        <w:spacing w:lineRule="atLeast" w:line="285"/>
+        <w:ind w:hanging="0" w:start="0" w:end="0"/>
+        <w:jc w:val="start"/>
+        <w:rPr>
+          <w:rFonts w:ascii="Droid Sans Mono;monospace;monospace" w:hAnsi="Droid Sans Mono;monospace;monospace"/>
+          <w:b w:val="false"/>
+          <w:color w:val="auto"/>
+          <w:sz w:val="21"/>
+          <w:highlight w:val="none"/>
+          <w:shd w:fill="auto" w:val="clear"/>
+        </w:rPr>
+      </w:pPr>
+      <w:r>
+        <w:rPr>
+          <w:rFonts w:ascii="Droid Sans Mono;monospace;monospace" w:hAnsi="Droid Sans Mono;monospace;monospace"/>
+          <w:b w:val="false"/>
+          <w:color w:val="000000"/>
+          <w:sz w:val="21"/>
+          <w:shd w:fill="auto" w:val="clear"/>
+        </w:rPr>
+        <w:t>long long ll_x = -1230480128048023, ll_y = 9223372036854775807;</w:t>
+      </w:r>
+    </w:p>
+    <w:p>
+      <w:pPr>
+        <w:pStyle w:val="Normal"/>
+        <w:bidi w:val="0"/>
+        <w:spacing w:lineRule="atLeast" w:line="285"/>
+        <w:jc w:val="start"/>
+        <w:rPr>
+          <w:color w:val="auto"/>
+          <w:highlight w:val="none"/>
+          <w:shd w:fill="auto" w:val="clear"/>
+        </w:rPr>
+      </w:pPr>
+      <w:r>
+        <w:rPr>
+          <w:color w:val="000000"/>
+          <w:shd w:fill="auto" w:val="clear"/>
+        </w:rPr>
+      </w:r>
+    </w:p>
+    <w:p>
+      <w:pPr>
+        <w:pStyle w:val="Normal"/>
+        <w:bidi w:val="0"/>
+        <w:spacing w:lineRule="atLeast" w:line="285"/>
+        <w:ind w:hanging="0" w:start="0" w:end="0"/>
+        <w:jc w:val="start"/>
+        <w:rPr>
+          <w:rFonts w:ascii="Droid Sans Mono;monospace;monospace" w:hAnsi="Droid Sans Mono;monospace;monospace"/>
+          <w:b w:val="false"/>
+          <w:color w:val="auto"/>
+          <w:sz w:val="21"/>
+          <w:highlight w:val="none"/>
+          <w:shd w:fill="auto" w:val="clear"/>
+        </w:rPr>
+      </w:pPr>
+      <w:r>
+        <w:rPr>
+          <w:rFonts w:ascii="Droid Sans Mono;monospace;monospace" w:hAnsi="Droid Sans Mono;monospace;monospace"/>
+          <w:b w:val="false"/>
+          <w:color w:val="000000"/>
+          <w:sz w:val="21"/>
+          <w:shd w:fill="auto" w:val="clear"/>
+        </w:rPr>
+        <w:t>cout &lt;&lt; typeid(i_x).name() &lt;&lt; "*" &lt;&lt; typeid(i_y).name() &lt;&lt; ": " &lt;&lt; i_x &lt;&lt; "*"&lt;&lt; i_y &lt;&lt; "=" &lt;&lt; f_mul(i_x, i_y) &lt;&lt;endl;</w:t>
+      </w:r>
+    </w:p>
+    <w:p>
+      <w:pPr>
+        <w:pStyle w:val="Normal"/>
+        <w:bidi w:val="0"/>
+        <w:spacing w:lineRule="atLeast" w:line="285"/>
+        <w:ind w:hanging="0" w:start="0" w:end="0"/>
+        <w:jc w:val="start"/>
+        <w:rPr>
+          <w:rFonts w:ascii="Droid Sans Mono;monospace;monospace" w:hAnsi="Droid Sans Mono;monospace;monospace"/>
+          <w:b w:val="false"/>
+          <w:color w:val="auto"/>
+          <w:sz w:val="21"/>
+          <w:highlight w:val="none"/>
+          <w:shd w:fill="auto" w:val="clear"/>
+        </w:rPr>
+      </w:pPr>
+      <w:r>
+        <w:rPr>
+          <w:rFonts w:ascii="Droid Sans Mono;monospace;monospace" w:hAnsi="Droid Sans Mono;monospace;monospace"/>
+          <w:b w:val="false"/>
+          <w:color w:val="000000"/>
+          <w:sz w:val="21"/>
+          <w:shd w:fill="auto" w:val="clear"/>
+        </w:rPr>
+        <w:t>cout &lt;&lt; typeid(d_x).name() &lt;&lt; "*" &lt;&lt; typeid(d_y).name() &lt;&lt; ": " &lt;&lt; d_x &lt;&lt; "*"&lt;&lt; d_y &lt;&lt; "=" &lt;&lt; f_mul(d_x, d_y) &lt;&lt;endl;</w:t>
+      </w:r>
+    </w:p>
+    <w:p>
+      <w:pPr>
+        <w:pStyle w:val="Normal"/>
+        <w:bidi w:val="0"/>
+        <w:spacing w:lineRule="atLeast" w:line="285"/>
+        <w:ind w:hanging="0" w:start="0" w:end="0"/>
+        <w:jc w:val="start"/>
+        <w:rPr>
+          <w:rFonts w:ascii="Droid Sans Mono;monospace;monospace" w:hAnsi="Droid Sans Mono;monospace;monospace"/>
+          <w:b w:val="false"/>
+          <w:color w:val="auto"/>
+          <w:sz w:val="21"/>
+          <w:highlight w:val="none"/>
+          <w:shd w:fill="auto" w:val="clear"/>
+        </w:rPr>
+      </w:pPr>
+      <w:r>
+        <w:rPr>
+          <w:rFonts w:ascii="Droid Sans Mono;monospace;monospace" w:hAnsi="Droid Sans Mono;monospace;monospace"/>
+          <w:b w:val="false"/>
+          <w:color w:val="000000"/>
+          <w:sz w:val="21"/>
+          <w:shd w:fill="auto" w:val="clear"/>
+        </w:rPr>
+        <w:t>cout &lt;&lt; typeid(f_x).name() &lt;&lt; "*" &lt;&lt; typeid(f_y).name() &lt;&lt; ": " &lt;&lt; f_x &lt;&lt; "*"&lt;&lt; f_y &lt;&lt; "=" &lt;&lt; f_mul(f_x, f_y) &lt;&lt;endl;</w:t>
+      </w:r>
+    </w:p>
+    <w:p>
+      <w:pPr>
+        <w:pStyle w:val="Normal"/>
+        <w:bidi w:val="0"/>
+        <w:spacing w:lineRule="atLeast" w:line="285"/>
+        <w:ind w:hanging="0" w:start="0" w:end="0"/>
+        <w:jc w:val="start"/>
+        <w:rPr>
+          <w:rFonts w:ascii="Droid Sans Mono;monospace;monospace" w:hAnsi="Droid Sans Mono;monospace;monospace"/>
+          <w:b w:val="false"/>
+          <w:color w:val="auto"/>
+          <w:sz w:val="21"/>
+          <w:highlight w:val="none"/>
+          <w:shd w:fill="auto" w:val="clear"/>
+        </w:rPr>
+      </w:pPr>
+      <w:r>
+        <w:rPr>
+          <w:rFonts w:ascii="Droid Sans Mono;monospace;monospace" w:hAnsi="Droid Sans Mono;monospace;monospace"/>
+          <w:b w:val="false"/>
+          <w:color w:val="000000"/>
+          <w:sz w:val="21"/>
+          <w:shd w:fill="auto" w:val="clear"/>
+        </w:rPr>
+        <w:t>cout &lt;&lt; typeid(ll_x).name() &lt;&lt; "*" &lt;&lt; typeid(ll_y).name() &lt;&lt; ": " &lt;&lt; ll_x &lt;&lt; "*"&lt;&lt; ll_y &lt;&lt; "=" &lt;&lt; f_mul(ll_x, ll_y) &lt;&lt;endl;</w:t>
+      </w:r>
+    </w:p>
+    <w:p>
+      <w:pPr>
+        <w:pStyle w:val="Normal"/>
+        <w:bidi w:val="0"/>
+        <w:spacing w:lineRule="atLeast" w:line="285"/>
+        <w:ind w:hanging="0" w:start="0" w:end="0"/>
+        <w:jc w:val="start"/>
+        <w:rPr>
+          <w:rFonts w:ascii="Droid Sans Mono;monospace;monospace" w:hAnsi="Droid Sans Mono;monospace;monospace"/>
+          <w:b w:val="false"/>
+          <w:color w:val="auto"/>
+          <w:sz w:val="21"/>
+          <w:highlight w:val="none"/>
+          <w:shd w:fill="auto" w:val="clear"/>
+        </w:rPr>
+      </w:pPr>
+      <w:r>
+        <w:rPr>
+          <w:rFonts w:ascii="Droid Sans Mono;monospace;monospace" w:hAnsi="Droid Sans Mono;monospace;monospace"/>
+          <w:b w:val="false"/>
+          <w:color w:val="000000"/>
+          <w:sz w:val="21"/>
+          <w:shd w:fill="auto" w:val="clear"/>
+        </w:rPr>
+        <w:t>cout &lt;&lt; endl;</w:t>
+      </w:r>
+    </w:p>
+    <w:p>
+      <w:pPr>
+        <w:pStyle w:val="Normal"/>
+        <w:bidi w:val="0"/>
+        <w:spacing w:lineRule="atLeast" w:line="285"/>
+        <w:ind w:hanging="0" w:start="0" w:end="0"/>
+        <w:jc w:val="start"/>
+        <w:rPr>
+          <w:rFonts w:ascii="Droid Sans Mono;monospace;monospace" w:hAnsi="Droid Sans Mono;monospace;monospace"/>
+          <w:b w:val="false"/>
+          <w:color w:val="auto"/>
+          <w:sz w:val="21"/>
+          <w:highlight w:val="none"/>
+          <w:shd w:fill="auto" w:val="clear"/>
+        </w:rPr>
+      </w:pPr>
+      <w:r>
+        <w:rPr>
+          <w:rFonts w:ascii="Droid Sans Mono;monospace;monospace" w:hAnsi="Droid Sans Mono;monospace;monospace"/>
+          <w:b w:val="false"/>
+          <w:color w:val="000000"/>
+          <w:sz w:val="21"/>
+          <w:shd w:fill="auto" w:val="clear"/>
+        </w:rPr>
+        <w:t>}</w:t>
+      </w:r>
+    </w:p>
+    <w:p>
+      <w:pPr>
+        <w:pStyle w:val="Normal"/>
+        <w:bidi w:val="0"/>
+        <w:jc w:val="both"/>
+        <w:rPr>
+          <w:color w:val="auto"/>
+          <w:highlight w:val="none"/>
+          <w:shd w:fill="auto" w:val="clear"/>
+        </w:rPr>
+      </w:pPr>
+      <w:r>
+        <w:rPr>
+          <w:color w:val="000000"/>
+          <w:shd w:fill="auto" w:val="clear"/>
+        </w:rPr>
+      </w:r>
+    </w:p>
+    <w:p>
+      <w:pPr>
+        <w:pStyle w:val="Normal"/>
+        <w:bidi w:val="0"/>
+        <w:jc w:val="both"/>
+        <w:rPr>
+          <w:color w:val="auto"/>
+          <w:highlight w:val="none"/>
+          <w:shd w:fill="auto" w:val="clear"/>
+        </w:rPr>
+      </w:pPr>
+      <w:r>
+        <w:rPr>
+          <w:color w:val="000000"/>
+          <w:shd w:fill="auto" w:val="clear"/>
+        </w:rPr>
+        <w:t>Вывод результата работы программы в консоль:</w:t>
+      </w:r>
+    </w:p>
+    <w:p>
+      <w:pPr>
+        <w:pStyle w:val="Normal"/>
+        <w:bidi w:val="0"/>
+        <w:jc w:val="both"/>
+        <w:rPr>
+          <w:color w:val="auto"/>
+          <w:highlight w:val="none"/>
+          <w:shd w:fill="auto" w:val="clear"/>
+        </w:rPr>
+      </w:pPr>
+      <w:r>
+        <w:rPr>
+          <w:color w:val="000000"/>
+          <w:shd w:fill="auto" w:val="clear"/>
+        </w:rPr>
+      </w:r>
+    </w:p>
+    <w:p>
+      <w:pPr>
+        <w:pStyle w:val="Normal"/>
+        <w:bidi w:val="0"/>
+        <w:jc w:val="both"/>
+        <w:rPr>
+          <w:color w:val="auto"/>
+          <w:highlight w:val="none"/>
+          <w:shd w:fill="auto" w:val="clear"/>
+        </w:rPr>
+      </w:pPr>
+      <w:r>
+        <w:rPr>
+          <w:color w:val="000000"/>
+          <w:shd w:fill="auto" w:val="clear"/>
+        </w:rPr>
+        <w:drawing>
+          <wp:anchor behindDoc="0" distT="0" distB="0" distL="0" distR="0" simplePos="0" locked="0" layoutInCell="0" allowOverlap="1" relativeHeight="2">
+            <wp:simplePos x="0" y="0"/>
+            <wp:positionH relativeFrom="column">
+              <wp:align>center</wp:align>
+            </wp:positionH>
+            <wp:positionV relativeFrom="paragraph">
+              <wp:posOffset>635</wp:posOffset>
+            </wp:positionV>
+            <wp:extent cx="4210685" cy="855345"/>
+            <wp:effectExtent l="0" t="0" r="0" b="0"/>
+            <wp:wrapSquare wrapText="largest"/>
+            <wp:docPr id="1" name="Image1" descr="" title=""/>
+            <wp:cNvGraphicFramePr>
+              <a:graphicFrameLocks xmlns:a="http://schemas.openxmlformats.org/drawingml/2006/main" noChangeAspect="1"/>
+            </wp:cNvGraphicFramePr>
+            <a:graphic xmlns:a="http://schemas.openxmlformats.org/drawingml/2006/main">
+              <a:graphicData uri="http://schemas.openxmlformats.org/drawingml/2006/picture">
+                <pic:pic xmlns:pic="http://schemas.openxmlformats.org/drawingml/2006/picture">
+                  <pic:nvPicPr>
+                    <pic:cNvPr id="1" name="Image1" descr="" title=""/>
+                    <pic:cNvPicPr>
+                      <a:picLocks noChangeAspect="1" noChangeArrowheads="1"/>
+                    </pic:cNvPicPr>
+                  </pic:nvPicPr>
+                  <pic:blipFill>
+                    <a:blip r:embed="rId2"/>
+                    <a:stretch>
+                      <a:fillRect/>
+                    </a:stretch>
+                  </pic:blipFill>
+                  <pic:spPr bwMode="auto">
+                    <a:xfrm>
+                      <a:off x="0" y="0"/>
+                      <a:ext cx="4210685" cy="855345"/>
+                    </a:xfrm>
+                    <a:prstGeom prst="rect">
+                      <a:avLst/>
+                    </a:prstGeom>
+                  </pic:spPr>
+                </pic:pic>
+              </a:graphicData>
+            </a:graphic>
+          </wp:anchor>
+        </w:drawing>
       </w:r>
     </w:p>
     <w:sectPr>

</xml_diff>